<commit_message>
Added Approach and Deliverables
</commit_message>
<xml_diff>
--- a/Ritish_Shahi_1002057739.docx
+++ b/Ritish_Shahi_1002057739.docx
@@ -3968,15 +3968,580 @@
     </w:p>
     <w:p>
       <w:pPr>
+        <w:pStyle w:val="Heading2"/>
+        <w:ind w:left="0"/>
+      </w:pPr>
+      <w:bookmarkStart w:id="8" w:name="_Toc15983"/>
+      <w:r>
+        <w:t xml:space="preserve">2.1 Approaches  </w:t>
+      </w:r>
+      <w:bookmarkEnd w:id="8"/>
+    </w:p>
+    <w:p>
+      <w:pPr>
+        <w:ind w:left="0"/>
+      </w:pPr>
+      <w:r>
+        <w:t xml:space="preserve">Agile </w:t>
+      </w:r>
+    </w:p>
+    <w:p>
+      <w:pPr>
+        <w:spacing w:after="4" w:line="364" w:lineRule="auto"/>
+        <w:ind w:left="-10" w:right="48" w:firstLine="710"/>
+        <w:jc w:val="left"/>
+      </w:pPr>
+      <w:r>
+        <w:t xml:space="preserve">The Agile SDLC methodology aims to accelerate change and get ahead of inefficient procedures. It replaces the command-and-control paradigm of Waterfall development with a strategy that anticipates and embraces change. Agile is a Software Development Lifecycle (SDLC) methodology that has gained a lot of traction in the IT sector. This strategy results in continuous release cycles, with each one including minor, incremental modifications from the last version. The product is examined after each iteration. The Agile methodology enables business stakeholders to provide input throughout the development process and assists teams in identifying and resolving minor project issues before they grow into more serious difficulties. Many teams use an agile framework known as Scrum to assist structure more complicated development projects as part of their adoption of this technique.  </w:t>
+      </w:r>
+    </w:p>
+    <w:p>
+      <w:pPr>
+        <w:spacing w:after="0" w:line="358" w:lineRule="auto"/>
+        <w:ind w:left="-10" w:firstLine="720"/>
+      </w:pPr>
+      <w:proofErr w:type="gramStart"/>
+      <w:r>
+        <w:t>So</w:t>
+      </w:r>
+      <w:proofErr w:type="gramEnd"/>
+      <w:r>
+        <w:t xml:space="preserve"> for the best of development of the required system I believe that agile methodology of SDLC will provide the best frame work for fully developing this system. </w:t>
+      </w:r>
+    </w:p>
+    <w:p>
+      <w:pPr>
+        <w:spacing w:after="115"/>
+        <w:ind w:left="725" w:firstLine="0"/>
+        <w:jc w:val="left"/>
+      </w:pPr>
+      <w:r>
+        <w:t xml:space="preserve"> </w:t>
+      </w:r>
+    </w:p>
+    <w:p>
+      <w:pPr>
+        <w:ind w:left="0"/>
+      </w:pPr>
+      <w:r>
+        <w:t xml:space="preserve">Microsoft Visual Studio  </w:t>
+      </w:r>
+    </w:p>
+    <w:p>
+      <w:pPr>
+        <w:spacing w:after="4" w:line="364" w:lineRule="auto"/>
+        <w:ind w:left="-10" w:right="48" w:firstLine="710"/>
+        <w:jc w:val="left"/>
+      </w:pPr>
+      <w:r>
+        <w:t xml:space="preserve">The Visual Studio IDE (Integrated Development Environment) is a programming environment that allows developers to write and edit code. Its user interface is used to edit, debug, and build code in software development. Visual Studio comes with a code editor that supports IntelliSense and code refactoring. Both a source-level debugger and a machine-level debugger may be used with the integrated debugger. A code profiler, designer for creating GUI apps, web designer, class designer, and database schema designer are further built-in tools. It can generate both native code and managed code. </w:t>
+      </w:r>
+    </w:p>
+    <w:p>
+      <w:pPr>
+        <w:spacing w:after="3" w:line="356" w:lineRule="auto"/>
+        <w:ind w:left="-10" w:firstLine="720"/>
+      </w:pPr>
+      <w:r>
+        <w:t xml:space="preserve">As per the requirements for developing this web-based doctor appointment system, Visual studio is one of the best software and provides accurate framework and required tools. </w:t>
+      </w:r>
+    </w:p>
+    <w:p>
+      <w:pPr>
+        <w:ind w:left="0"/>
+      </w:pPr>
+      <w:r>
+        <w:t xml:space="preserve">Also, for the programming language we have used Html, CSS, JavaScript and Python.  </w:t>
+      </w:r>
+    </w:p>
+    <w:p>
+      <w:pPr>
+        <w:spacing w:after="156"/>
+        <w:ind w:left="725" w:firstLine="0"/>
+        <w:jc w:val="left"/>
+      </w:pPr>
+      <w:r>
+        <w:t xml:space="preserve"> </w:t>
+      </w:r>
+    </w:p>
+    <w:p>
+      <w:pPr>
+        <w:pStyle w:val="Heading2"/>
+        <w:ind w:left="0"/>
+      </w:pPr>
+      <w:bookmarkStart w:id="9" w:name="_Toc15984"/>
+      <w:r>
+        <w:lastRenderedPageBreak/>
+        <w:t xml:space="preserve">2.2 Deliverables  </w:t>
+      </w:r>
+      <w:bookmarkEnd w:id="9"/>
+    </w:p>
+    <w:p>
+      <w:pPr>
+        <w:spacing w:after="0" w:line="359" w:lineRule="auto"/>
+        <w:ind w:left="0" w:right="737"/>
+      </w:pPr>
+      <w:r>
+        <w:t xml:space="preserve"> Since deliverables is overall progress of development of a project or system. </w:t>
+      </w:r>
+      <w:r>
+        <w:t>This progress</w:t>
+      </w:r>
+      <w:r>
+        <w:t xml:space="preserve"> can be divided into certain stages, each stages having its own specific task. a.</w:t>
+      </w:r>
+      <w:r>
+        <w:rPr>
+          <w:rFonts w:ascii="Arial" w:eastAsia="Arial" w:hAnsi="Arial" w:cs="Arial"/>
+        </w:rPr>
+        <w:t xml:space="preserve"> </w:t>
+      </w:r>
+      <w:r>
+        <w:t xml:space="preserve">Planning  </w:t>
+      </w:r>
+    </w:p>
+    <w:p>
+      <w:pPr>
+        <w:spacing w:after="4" w:line="364" w:lineRule="auto"/>
+        <w:ind w:left="365" w:right="48" w:firstLine="360"/>
+        <w:jc w:val="left"/>
+      </w:pPr>
+      <w:r>
+        <w:t xml:space="preserve">At this very first stage, project leaders analyze the project terms. This comprises assessing labor and material expenses, developing a timeline with target targets, and establishing the project's teams and leadership structure. Planning should explicitly identify the scope and goal of the project. It charts the route and prepares the team to produce the program efficiently. It also establishes limits to protect the project from growing or deviating from its intended objective. </w:t>
+      </w:r>
+    </w:p>
+    <w:p>
+      <w:pPr>
+        <w:numPr>
+          <w:ilvl w:val="0"/>
+          <w:numId w:val="13"/>
+        </w:numPr>
+        <w:ind w:hanging="360"/>
+      </w:pPr>
+      <w:r>
+        <w:t xml:space="preserve">Define requirements </w:t>
+      </w:r>
+    </w:p>
+    <w:p>
+      <w:pPr>
+        <w:spacing w:after="5" w:line="356" w:lineRule="auto"/>
+        <w:ind w:left="365" w:firstLine="360"/>
+      </w:pPr>
+      <w:r>
+        <w:t xml:space="preserve">Defining requirements is part of the planning process to identify what the application is meant to perform and its requirements. This stage entails gathering all of the precise details necessary for a new system as well as determining the initial prototype concepts. This comprises all of the software, hardware, and network specs for the system developers want to create. This will protect them from overdrawing cash or resources when operating in the same location as other development teams. </w:t>
+      </w:r>
+    </w:p>
+    <w:p>
+      <w:pPr>
+        <w:numPr>
+          <w:ilvl w:val="0"/>
+          <w:numId w:val="13"/>
+        </w:numPr>
+        <w:ind w:hanging="360"/>
+      </w:pPr>
+      <w:r>
+        <w:t xml:space="preserve">Design and Prototyping </w:t>
+      </w:r>
+    </w:p>
+    <w:p>
+      <w:pPr>
+        <w:spacing w:after="4" w:line="364" w:lineRule="auto"/>
+        <w:ind w:left="365" w:right="48" w:firstLine="360"/>
+        <w:jc w:val="left"/>
+      </w:pPr>
+      <w:r>
+        <w:t xml:space="preserve">Before moving on to the primary development stage, the design stage is required. The specifics of the entire application will first be outlined by the developers. A step in the design process that includes prototyping. A prototype is comparable to one of the early software versions created using the iterative software development approach. A fundamental concept of the application's appearance and functionality is shown. </w:t>
+      </w:r>
+    </w:p>
+    <w:p>
+      <w:pPr>
+        <w:numPr>
+          <w:ilvl w:val="0"/>
+          <w:numId w:val="13"/>
+        </w:numPr>
+        <w:ind w:hanging="360"/>
+      </w:pPr>
+      <w:r>
+        <w:t xml:space="preserve">Software development </w:t>
+      </w:r>
+    </w:p>
+    <w:p>
+      <w:pPr>
+        <w:spacing w:after="0" w:line="358" w:lineRule="auto"/>
+        <w:ind w:left="365" w:firstLine="360"/>
+      </w:pPr>
+      <w:r>
+        <w:t xml:space="preserve">During the development phase, programmers actually write code and create the application in accordance with the prior design documentation and detailed requirements. </w:t>
+      </w:r>
+    </w:p>
+    <w:p>
+      <w:pPr>
+        <w:spacing w:after="4" w:line="364" w:lineRule="auto"/>
+        <w:ind w:left="365" w:right="48" w:firstLine="0"/>
+        <w:jc w:val="left"/>
+      </w:pPr>
+      <w:r>
+        <w:t xml:space="preserve">The design document's specifications are followed while creating product program code. Using various tools including compilers, debuggers, and interpreters, developers will adhere to any code standards established by the firm. </w:t>
+      </w:r>
+    </w:p>
+    <w:p>
+      <w:pPr>
+        <w:numPr>
+          <w:ilvl w:val="0"/>
+          <w:numId w:val="13"/>
+        </w:numPr>
+        <w:ind w:hanging="360"/>
+      </w:pPr>
+      <w:r>
+        <w:t xml:space="preserve">Testing and deployment </w:t>
+      </w:r>
+    </w:p>
+    <w:p>
+      <w:pPr>
+        <w:spacing w:after="4" w:line="364" w:lineRule="auto"/>
+        <w:ind w:left="365" w:right="48" w:firstLine="360"/>
+        <w:jc w:val="left"/>
+      </w:pPr>
+      <w:r>
+        <w:t xml:space="preserve">Before making an application accessible to consumers, testing is essential. It is important to examine how well the application's various components interact with one another in order </w:t>
+      </w:r>
+      <w:r>
+        <w:lastRenderedPageBreak/>
+        <w:t xml:space="preserve">to minimize processing delays and hangs. The testing step assists in minimizing the </w:t>
+      </w:r>
+      <w:proofErr w:type="gramStart"/>
+      <w:r>
+        <w:t>amount</w:t>
+      </w:r>
+      <w:proofErr w:type="gramEnd"/>
+      <w:r>
+        <w:t xml:space="preserve"> of problems and glitches users’ experience.  </w:t>
+      </w:r>
+    </w:p>
+    <w:p>
+      <w:pPr>
+        <w:spacing w:after="4"/>
+        <w:ind w:left="365" w:right="48" w:firstLine="360"/>
+        <w:jc w:val="left"/>
+      </w:pPr>
+      <w:r>
+        <w:t xml:space="preserve">Users can access the application during the deployment phase. The full software design will be completed after testing. Developer work will be used to launch and integrate various modules or designs into the main source code. </w:t>
+      </w:r>
+    </w:p>
+    <w:tbl>
+      <w:tblPr>
+        <w:tblStyle w:val="TableGrid"/>
+        <w:tblW w:w="8272" w:type="dxa"/>
+        <w:tblInd w:w="5" w:type="dxa"/>
+        <w:tblCellMar>
+          <w:top w:w="9" w:type="dxa"/>
+          <w:left w:w="108" w:type="dxa"/>
+          <w:right w:w="115" w:type="dxa"/>
+        </w:tblCellMar>
+        <w:tblLook w:val="04A0" w:firstRow="1" w:lastRow="0" w:firstColumn="1" w:lastColumn="0" w:noHBand="0" w:noVBand="1"/>
+      </w:tblPr>
+      <w:tblGrid>
+        <w:gridCol w:w="4136"/>
+        <w:gridCol w:w="4136"/>
+      </w:tblGrid>
+      <w:tr>
+        <w:trPr>
+          <w:trHeight w:val="423"/>
+        </w:trPr>
+        <w:tc>
+          <w:tcPr>
+            <w:tcW w:w="4136" w:type="dxa"/>
+            <w:tcBorders>
+              <w:top w:val="single" w:sz="4" w:space="0" w:color="000000"/>
+              <w:left w:val="single" w:sz="4" w:space="0" w:color="000000"/>
+              <w:bottom w:val="single" w:sz="4" w:space="0" w:color="000000"/>
+              <w:right w:val="single" w:sz="4" w:space="0" w:color="000000"/>
+            </w:tcBorders>
+          </w:tcPr>
+          <w:p>
+            <w:pPr>
+              <w:spacing w:after="0"/>
+              <w:ind w:left="0" w:firstLine="0"/>
+              <w:jc w:val="left"/>
+            </w:pPr>
+            <w:r>
+              <w:rPr>
+                <w:b/>
+              </w:rPr>
+              <w:t xml:space="preserve">Phases </w:t>
+            </w:r>
+          </w:p>
+        </w:tc>
+        <w:tc>
+          <w:tcPr>
+            <w:tcW w:w="4136" w:type="dxa"/>
+            <w:tcBorders>
+              <w:top w:val="single" w:sz="4" w:space="0" w:color="000000"/>
+              <w:left w:val="single" w:sz="4" w:space="0" w:color="000000"/>
+              <w:bottom w:val="single" w:sz="4" w:space="0" w:color="000000"/>
+              <w:right w:val="single" w:sz="4" w:space="0" w:color="000000"/>
+            </w:tcBorders>
+          </w:tcPr>
+          <w:p>
+            <w:pPr>
+              <w:spacing w:after="0"/>
+              <w:ind w:left="0" w:firstLine="0"/>
+              <w:jc w:val="left"/>
+            </w:pPr>
+            <w:r>
+              <w:rPr>
+                <w:b/>
+              </w:rPr>
+              <w:t xml:space="preserve">Deliverables </w:t>
+            </w:r>
+          </w:p>
+        </w:tc>
+      </w:tr>
+      <w:tr>
+        <w:trPr>
+          <w:trHeight w:val="1253"/>
+        </w:trPr>
+        <w:tc>
+          <w:tcPr>
+            <w:tcW w:w="4136" w:type="dxa"/>
+            <w:tcBorders>
+              <w:top w:val="single" w:sz="4" w:space="0" w:color="000000"/>
+              <w:left w:val="single" w:sz="4" w:space="0" w:color="000000"/>
+              <w:bottom w:val="single" w:sz="4" w:space="0" w:color="000000"/>
+              <w:right w:val="single" w:sz="4" w:space="0" w:color="000000"/>
+            </w:tcBorders>
+          </w:tcPr>
+          <w:p>
+            <w:pPr>
+              <w:spacing w:after="0"/>
+              <w:ind w:left="0" w:firstLine="0"/>
+              <w:jc w:val="left"/>
+            </w:pPr>
+            <w:r>
+              <w:t xml:space="preserve">Planning and Define Requirements </w:t>
+            </w:r>
+          </w:p>
+        </w:tc>
+        <w:tc>
+          <w:tcPr>
+            <w:tcW w:w="4136" w:type="dxa"/>
+            <w:tcBorders>
+              <w:top w:val="single" w:sz="4" w:space="0" w:color="000000"/>
+              <w:left w:val="single" w:sz="4" w:space="0" w:color="000000"/>
+              <w:bottom w:val="single" w:sz="4" w:space="0" w:color="000000"/>
+              <w:right w:val="single" w:sz="4" w:space="0" w:color="000000"/>
+            </w:tcBorders>
+          </w:tcPr>
+          <w:p>
+            <w:pPr>
+              <w:spacing w:after="115"/>
+              <w:ind w:left="0" w:firstLine="0"/>
+              <w:jc w:val="left"/>
+            </w:pPr>
+            <w:r>
+              <w:t xml:space="preserve">Business requirements report </w:t>
+            </w:r>
+          </w:p>
+          <w:p>
+            <w:pPr>
+              <w:spacing w:after="0"/>
+              <w:ind w:left="0" w:firstLine="0"/>
+              <w:jc w:val="left"/>
+            </w:pPr>
+            <w:r>
+              <w:t xml:space="preserve">A high-level strategy document and a conceptual system design plan </w:t>
+            </w:r>
+          </w:p>
+        </w:tc>
+      </w:tr>
+      <w:tr>
+        <w:trPr>
+          <w:trHeight w:val="838"/>
+        </w:trPr>
+        <w:tc>
+          <w:tcPr>
+            <w:tcW w:w="4136" w:type="dxa"/>
+            <w:tcBorders>
+              <w:top w:val="single" w:sz="4" w:space="0" w:color="000000"/>
+              <w:left w:val="single" w:sz="4" w:space="0" w:color="000000"/>
+              <w:bottom w:val="single" w:sz="4" w:space="0" w:color="000000"/>
+              <w:right w:val="single" w:sz="4" w:space="0" w:color="000000"/>
+            </w:tcBorders>
+          </w:tcPr>
+          <w:p>
+            <w:pPr>
+              <w:spacing w:after="0"/>
+              <w:ind w:left="0" w:firstLine="0"/>
+              <w:jc w:val="left"/>
+            </w:pPr>
+            <w:r>
+              <w:t xml:space="preserve">Design </w:t>
+            </w:r>
+          </w:p>
+        </w:tc>
+        <w:tc>
+          <w:tcPr>
+            <w:tcW w:w="4136" w:type="dxa"/>
+            <w:tcBorders>
+              <w:top w:val="single" w:sz="4" w:space="0" w:color="000000"/>
+              <w:left w:val="single" w:sz="4" w:space="0" w:color="000000"/>
+              <w:bottom w:val="single" w:sz="4" w:space="0" w:color="000000"/>
+              <w:right w:val="single" w:sz="4" w:space="0" w:color="000000"/>
+            </w:tcBorders>
+          </w:tcPr>
+          <w:p>
+            <w:pPr>
+              <w:spacing w:after="0"/>
+              <w:ind w:left="0" w:firstLine="0"/>
+              <w:jc w:val="left"/>
+            </w:pPr>
+            <w:r>
+              <w:t xml:space="preserve">Use Case, Activity diagram, sequence diagram, ER diagram </w:t>
+            </w:r>
+          </w:p>
+        </w:tc>
+      </w:tr>
+      <w:tr>
+        <w:trPr>
+          <w:trHeight w:val="425"/>
+        </w:trPr>
+        <w:tc>
+          <w:tcPr>
+            <w:tcW w:w="4136" w:type="dxa"/>
+            <w:tcBorders>
+              <w:top w:val="single" w:sz="4" w:space="0" w:color="000000"/>
+              <w:left w:val="single" w:sz="4" w:space="0" w:color="000000"/>
+              <w:bottom w:val="single" w:sz="4" w:space="0" w:color="000000"/>
+              <w:right w:val="single" w:sz="4" w:space="0" w:color="000000"/>
+            </w:tcBorders>
+          </w:tcPr>
+          <w:p>
+            <w:pPr>
+              <w:spacing w:after="0"/>
+              <w:ind w:left="0" w:firstLine="0"/>
+              <w:jc w:val="left"/>
+            </w:pPr>
+            <w:r>
+              <w:t xml:space="preserve">Development </w:t>
+            </w:r>
+          </w:p>
+        </w:tc>
+        <w:tc>
+          <w:tcPr>
+            <w:tcW w:w="4136" w:type="dxa"/>
+            <w:tcBorders>
+              <w:top w:val="single" w:sz="4" w:space="0" w:color="000000"/>
+              <w:left w:val="single" w:sz="4" w:space="0" w:color="000000"/>
+              <w:bottom w:val="single" w:sz="4" w:space="0" w:color="000000"/>
+              <w:right w:val="single" w:sz="4" w:space="0" w:color="000000"/>
+            </w:tcBorders>
+          </w:tcPr>
+          <w:p>
+            <w:pPr>
+              <w:spacing w:after="0"/>
+              <w:ind w:left="0" w:firstLine="0"/>
+              <w:jc w:val="left"/>
+            </w:pPr>
+            <w:r>
+              <w:t xml:space="preserve">Source code </w:t>
+            </w:r>
+          </w:p>
+        </w:tc>
+      </w:tr>
+      <w:tr>
+        <w:trPr>
+          <w:trHeight w:val="425"/>
+        </w:trPr>
+        <w:tc>
+          <w:tcPr>
+            <w:tcW w:w="4136" w:type="dxa"/>
+            <w:tcBorders>
+              <w:top w:val="single" w:sz="4" w:space="0" w:color="000000"/>
+              <w:left w:val="single" w:sz="4" w:space="0" w:color="000000"/>
+              <w:bottom w:val="single" w:sz="4" w:space="0" w:color="000000"/>
+              <w:right w:val="single" w:sz="4" w:space="0" w:color="000000"/>
+            </w:tcBorders>
+          </w:tcPr>
+          <w:p>
+            <w:pPr>
+              <w:spacing w:after="0"/>
+              <w:ind w:left="0" w:firstLine="0"/>
+              <w:jc w:val="left"/>
+            </w:pPr>
+            <w:r>
+              <w:t xml:space="preserve">Testing and deployment  </w:t>
+            </w:r>
+          </w:p>
+        </w:tc>
+        <w:tc>
+          <w:tcPr>
+            <w:tcW w:w="4136" w:type="dxa"/>
+            <w:tcBorders>
+              <w:top w:val="single" w:sz="4" w:space="0" w:color="000000"/>
+              <w:left w:val="single" w:sz="4" w:space="0" w:color="000000"/>
+              <w:bottom w:val="single" w:sz="4" w:space="0" w:color="000000"/>
+              <w:right w:val="single" w:sz="4" w:space="0" w:color="000000"/>
+            </w:tcBorders>
+          </w:tcPr>
+          <w:p>
+            <w:pPr>
+              <w:spacing w:after="0"/>
+              <w:ind w:left="0" w:firstLine="0"/>
+              <w:jc w:val="left"/>
+            </w:pPr>
+            <w:r>
+              <w:t xml:space="preserve">Unit testing, User Acceptance Test </w:t>
+            </w:r>
+          </w:p>
+        </w:tc>
+      </w:tr>
+    </w:tbl>
+    <w:p>
+      <w:pPr>
+        <w:spacing w:after="112"/>
+        <w:ind w:left="5" w:firstLine="0"/>
+        <w:jc w:val="left"/>
+      </w:pPr>
+      <w:r>
+        <w:t xml:space="preserve"> </w:t>
+      </w:r>
+    </w:p>
+    <w:p>
+      <w:pPr>
+        <w:spacing w:after="156"/>
+        <w:ind w:left="5" w:firstLine="0"/>
+        <w:jc w:val="left"/>
+      </w:pPr>
+      <w:r>
+        <w:t xml:space="preserve"> </w:t>
+      </w:r>
+    </w:p>
+    <w:p>
+      <w:pPr>
+        <w:spacing w:after="109"/>
+        <w:ind w:left="5" w:firstLine="0"/>
+        <w:jc w:val="left"/>
+      </w:pPr>
+    </w:p>
+    <w:p>
+      <w:pPr>
+        <w:spacing w:after="55"/>
+        <w:ind w:left="0" w:right="31" w:firstLine="0"/>
+        <w:jc w:val="right"/>
+      </w:pPr>
+      <w:r>
+        <w:t xml:space="preserve"> </w:t>
+      </w:r>
+    </w:p>
+    <w:p>
+      <w:pPr>
         <w:pStyle w:val="Heading1"/>
         <w:spacing w:after="148"/>
         <w:ind w:left="0"/>
       </w:pPr>
-      <w:bookmarkStart w:id="8" w:name="_Toc15986"/>
       <w:r>
         <w:t xml:space="preserve">Chapter 3: Constrains and Assumptions </w:t>
       </w:r>
-      <w:bookmarkEnd w:id="8"/>
     </w:p>
     <w:p/>
     <w:p>
@@ -4008,6 +4573,7 @@
         <w:rPr>
           <w:noProof/>
         </w:rPr>
+        <w:lastRenderedPageBreak/>
         <w:drawing>
           <wp:inline distT="0" distB="0" distL="0" distR="0" wp14:anchorId="22DBE3E0" wp14:editId="68C1C836">
             <wp:extent cx="5836920" cy="4780915"/>
@@ -6211,6 +6777,430 @@
     </w:lvl>
   </w:abstractNum>
   <w:abstractNum w:abstractNumId="8" w15:restartNumberingAfterBreak="0">
+    <w:nsid w:val="4C0B7A97"/>
+    <w:multiLevelType w:val="hybridMultilevel"/>
+    <w:tmpl w:val="939E9E20"/>
+    <w:lvl w:ilvl="0" w:tplc="E1FC1B0C">
+      <w:start w:val="1"/>
+      <w:numFmt w:val="bullet"/>
+      <w:lvlText w:val=""/>
+      <w:lvlJc w:val="left"/>
+      <w:pPr>
+        <w:ind w:left="725"/>
+      </w:pPr>
+      <w:rPr>
+        <w:rFonts w:ascii="Wingdings" w:eastAsia="Wingdings" w:hAnsi="Wingdings" w:cs="Wingdings"/>
+        <w:b w:val="0"/>
+        <w:i w:val="0"/>
+        <w:strike w:val="0"/>
+        <w:dstrike w:val="0"/>
+        <w:color w:val="000000"/>
+        <w:sz w:val="24"/>
+        <w:szCs w:val="24"/>
+        <w:u w:val="none" w:color="000000"/>
+        <w:bdr w:val="none" w:sz="0" w:space="0" w:color="auto"/>
+        <w:shd w:val="clear" w:color="auto" w:fill="auto"/>
+        <w:vertAlign w:val="baseline"/>
+      </w:rPr>
+    </w:lvl>
+    <w:lvl w:ilvl="1" w:tplc="EE804962">
+      <w:start w:val="1"/>
+      <w:numFmt w:val="bullet"/>
+      <w:lvlText w:val="o"/>
+      <w:lvlJc w:val="left"/>
+      <w:pPr>
+        <w:ind w:left="1454"/>
+      </w:pPr>
+      <w:rPr>
+        <w:rFonts w:ascii="Wingdings" w:eastAsia="Wingdings" w:hAnsi="Wingdings" w:cs="Wingdings"/>
+        <w:b w:val="0"/>
+        <w:i w:val="0"/>
+        <w:strike w:val="0"/>
+        <w:dstrike w:val="0"/>
+        <w:color w:val="000000"/>
+        <w:sz w:val="24"/>
+        <w:szCs w:val="24"/>
+        <w:u w:val="none" w:color="000000"/>
+        <w:bdr w:val="none" w:sz="0" w:space="0" w:color="auto"/>
+        <w:shd w:val="clear" w:color="auto" w:fill="auto"/>
+        <w:vertAlign w:val="baseline"/>
+      </w:rPr>
+    </w:lvl>
+    <w:lvl w:ilvl="2" w:tplc="8542A6AC">
+      <w:start w:val="1"/>
+      <w:numFmt w:val="bullet"/>
+      <w:lvlText w:val="▪"/>
+      <w:lvlJc w:val="left"/>
+      <w:pPr>
+        <w:ind w:left="2174"/>
+      </w:pPr>
+      <w:rPr>
+        <w:rFonts w:ascii="Wingdings" w:eastAsia="Wingdings" w:hAnsi="Wingdings" w:cs="Wingdings"/>
+        <w:b w:val="0"/>
+        <w:i w:val="0"/>
+        <w:strike w:val="0"/>
+        <w:dstrike w:val="0"/>
+        <w:color w:val="000000"/>
+        <w:sz w:val="24"/>
+        <w:szCs w:val="24"/>
+        <w:u w:val="none" w:color="000000"/>
+        <w:bdr w:val="none" w:sz="0" w:space="0" w:color="auto"/>
+        <w:shd w:val="clear" w:color="auto" w:fill="auto"/>
+        <w:vertAlign w:val="baseline"/>
+      </w:rPr>
+    </w:lvl>
+    <w:lvl w:ilvl="3" w:tplc="A00EB5FC">
+      <w:start w:val="1"/>
+      <w:numFmt w:val="bullet"/>
+      <w:lvlText w:val="•"/>
+      <w:lvlJc w:val="left"/>
+      <w:pPr>
+        <w:ind w:left="2894"/>
+      </w:pPr>
+      <w:rPr>
+        <w:rFonts w:ascii="Wingdings" w:eastAsia="Wingdings" w:hAnsi="Wingdings" w:cs="Wingdings"/>
+        <w:b w:val="0"/>
+        <w:i w:val="0"/>
+        <w:strike w:val="0"/>
+        <w:dstrike w:val="0"/>
+        <w:color w:val="000000"/>
+        <w:sz w:val="24"/>
+        <w:szCs w:val="24"/>
+        <w:u w:val="none" w:color="000000"/>
+        <w:bdr w:val="none" w:sz="0" w:space="0" w:color="auto"/>
+        <w:shd w:val="clear" w:color="auto" w:fill="auto"/>
+        <w:vertAlign w:val="baseline"/>
+      </w:rPr>
+    </w:lvl>
+    <w:lvl w:ilvl="4" w:tplc="FE44F94C">
+      <w:start w:val="1"/>
+      <w:numFmt w:val="bullet"/>
+      <w:lvlText w:val="o"/>
+      <w:lvlJc w:val="left"/>
+      <w:pPr>
+        <w:ind w:left="3614"/>
+      </w:pPr>
+      <w:rPr>
+        <w:rFonts w:ascii="Wingdings" w:eastAsia="Wingdings" w:hAnsi="Wingdings" w:cs="Wingdings"/>
+        <w:b w:val="0"/>
+        <w:i w:val="0"/>
+        <w:strike w:val="0"/>
+        <w:dstrike w:val="0"/>
+        <w:color w:val="000000"/>
+        <w:sz w:val="24"/>
+        <w:szCs w:val="24"/>
+        <w:u w:val="none" w:color="000000"/>
+        <w:bdr w:val="none" w:sz="0" w:space="0" w:color="auto"/>
+        <w:shd w:val="clear" w:color="auto" w:fill="auto"/>
+        <w:vertAlign w:val="baseline"/>
+      </w:rPr>
+    </w:lvl>
+    <w:lvl w:ilvl="5" w:tplc="7A50B304">
+      <w:start w:val="1"/>
+      <w:numFmt w:val="bullet"/>
+      <w:lvlText w:val="▪"/>
+      <w:lvlJc w:val="left"/>
+      <w:pPr>
+        <w:ind w:left="4334"/>
+      </w:pPr>
+      <w:rPr>
+        <w:rFonts w:ascii="Wingdings" w:eastAsia="Wingdings" w:hAnsi="Wingdings" w:cs="Wingdings"/>
+        <w:b w:val="0"/>
+        <w:i w:val="0"/>
+        <w:strike w:val="0"/>
+        <w:dstrike w:val="0"/>
+        <w:color w:val="000000"/>
+        <w:sz w:val="24"/>
+        <w:szCs w:val="24"/>
+        <w:u w:val="none" w:color="000000"/>
+        <w:bdr w:val="none" w:sz="0" w:space="0" w:color="auto"/>
+        <w:shd w:val="clear" w:color="auto" w:fill="auto"/>
+        <w:vertAlign w:val="baseline"/>
+      </w:rPr>
+    </w:lvl>
+    <w:lvl w:ilvl="6" w:tplc="1F4AE524">
+      <w:start w:val="1"/>
+      <w:numFmt w:val="bullet"/>
+      <w:lvlText w:val="•"/>
+      <w:lvlJc w:val="left"/>
+      <w:pPr>
+        <w:ind w:left="5054"/>
+      </w:pPr>
+      <w:rPr>
+        <w:rFonts w:ascii="Wingdings" w:eastAsia="Wingdings" w:hAnsi="Wingdings" w:cs="Wingdings"/>
+        <w:b w:val="0"/>
+        <w:i w:val="0"/>
+        <w:strike w:val="0"/>
+        <w:dstrike w:val="0"/>
+        <w:color w:val="000000"/>
+        <w:sz w:val="24"/>
+        <w:szCs w:val="24"/>
+        <w:u w:val="none" w:color="000000"/>
+        <w:bdr w:val="none" w:sz="0" w:space="0" w:color="auto"/>
+        <w:shd w:val="clear" w:color="auto" w:fill="auto"/>
+        <w:vertAlign w:val="baseline"/>
+      </w:rPr>
+    </w:lvl>
+    <w:lvl w:ilvl="7" w:tplc="305A5D22">
+      <w:start w:val="1"/>
+      <w:numFmt w:val="bullet"/>
+      <w:lvlText w:val="o"/>
+      <w:lvlJc w:val="left"/>
+      <w:pPr>
+        <w:ind w:left="5774"/>
+      </w:pPr>
+      <w:rPr>
+        <w:rFonts w:ascii="Wingdings" w:eastAsia="Wingdings" w:hAnsi="Wingdings" w:cs="Wingdings"/>
+        <w:b w:val="0"/>
+        <w:i w:val="0"/>
+        <w:strike w:val="0"/>
+        <w:dstrike w:val="0"/>
+        <w:color w:val="000000"/>
+        <w:sz w:val="24"/>
+        <w:szCs w:val="24"/>
+        <w:u w:val="none" w:color="000000"/>
+        <w:bdr w:val="none" w:sz="0" w:space="0" w:color="auto"/>
+        <w:shd w:val="clear" w:color="auto" w:fill="auto"/>
+        <w:vertAlign w:val="baseline"/>
+      </w:rPr>
+    </w:lvl>
+    <w:lvl w:ilvl="8" w:tplc="6160F7F2">
+      <w:start w:val="1"/>
+      <w:numFmt w:val="bullet"/>
+      <w:lvlText w:val="▪"/>
+      <w:lvlJc w:val="left"/>
+      <w:pPr>
+        <w:ind w:left="6494"/>
+      </w:pPr>
+      <w:rPr>
+        <w:rFonts w:ascii="Wingdings" w:eastAsia="Wingdings" w:hAnsi="Wingdings" w:cs="Wingdings"/>
+        <w:b w:val="0"/>
+        <w:i w:val="0"/>
+        <w:strike w:val="0"/>
+        <w:dstrike w:val="0"/>
+        <w:color w:val="000000"/>
+        <w:sz w:val="24"/>
+        <w:szCs w:val="24"/>
+        <w:u w:val="none" w:color="000000"/>
+        <w:bdr w:val="none" w:sz="0" w:space="0" w:color="auto"/>
+        <w:shd w:val="clear" w:color="auto" w:fill="auto"/>
+        <w:vertAlign w:val="baseline"/>
+      </w:rPr>
+    </w:lvl>
+  </w:abstractNum>
+  <w:abstractNum w:abstractNumId="9" w15:restartNumberingAfterBreak="0">
+    <w:nsid w:val="4E137BB6"/>
+    <w:multiLevelType w:val="hybridMultilevel"/>
+    <w:tmpl w:val="B12A119A"/>
+    <w:lvl w:ilvl="0" w:tplc="9B68735A">
+      <w:start w:val="2"/>
+      <w:numFmt w:val="lowerLetter"/>
+      <w:lvlText w:val="%1."/>
+      <w:lvlJc w:val="left"/>
+      <w:pPr>
+        <w:ind w:left="360"/>
+      </w:pPr>
+      <w:rPr>
+        <w:rFonts w:ascii="Times New Roman" w:eastAsia="Times New Roman" w:hAnsi="Times New Roman" w:cs="Times New Roman"/>
+        <w:b w:val="0"/>
+        <w:i w:val="0"/>
+        <w:strike w:val="0"/>
+        <w:dstrike w:val="0"/>
+        <w:color w:val="000000"/>
+        <w:sz w:val="24"/>
+        <w:szCs w:val="24"/>
+        <w:u w:val="none" w:color="000000"/>
+        <w:bdr w:val="none" w:sz="0" w:space="0" w:color="auto"/>
+        <w:shd w:val="clear" w:color="auto" w:fill="auto"/>
+        <w:vertAlign w:val="baseline"/>
+      </w:rPr>
+    </w:lvl>
+    <w:lvl w:ilvl="1" w:tplc="9D80D820">
+      <w:start w:val="1"/>
+      <w:numFmt w:val="lowerLetter"/>
+      <w:lvlText w:val="%2"/>
+      <w:lvlJc w:val="left"/>
+      <w:pPr>
+        <w:ind w:left="1080"/>
+      </w:pPr>
+      <w:rPr>
+        <w:rFonts w:ascii="Times New Roman" w:eastAsia="Times New Roman" w:hAnsi="Times New Roman" w:cs="Times New Roman"/>
+        <w:b w:val="0"/>
+        <w:i w:val="0"/>
+        <w:strike w:val="0"/>
+        <w:dstrike w:val="0"/>
+        <w:color w:val="000000"/>
+        <w:sz w:val="24"/>
+        <w:szCs w:val="24"/>
+        <w:u w:val="none" w:color="000000"/>
+        <w:bdr w:val="none" w:sz="0" w:space="0" w:color="auto"/>
+        <w:shd w:val="clear" w:color="auto" w:fill="auto"/>
+        <w:vertAlign w:val="baseline"/>
+      </w:rPr>
+    </w:lvl>
+    <w:lvl w:ilvl="2" w:tplc="0346D016">
+      <w:start w:val="1"/>
+      <w:numFmt w:val="lowerRoman"/>
+      <w:lvlText w:val="%3"/>
+      <w:lvlJc w:val="left"/>
+      <w:pPr>
+        <w:ind w:left="1800"/>
+      </w:pPr>
+      <w:rPr>
+        <w:rFonts w:ascii="Times New Roman" w:eastAsia="Times New Roman" w:hAnsi="Times New Roman" w:cs="Times New Roman"/>
+        <w:b w:val="0"/>
+        <w:i w:val="0"/>
+        <w:strike w:val="0"/>
+        <w:dstrike w:val="0"/>
+        <w:color w:val="000000"/>
+        <w:sz w:val="24"/>
+        <w:szCs w:val="24"/>
+        <w:u w:val="none" w:color="000000"/>
+        <w:bdr w:val="none" w:sz="0" w:space="0" w:color="auto"/>
+        <w:shd w:val="clear" w:color="auto" w:fill="auto"/>
+        <w:vertAlign w:val="baseline"/>
+      </w:rPr>
+    </w:lvl>
+    <w:lvl w:ilvl="3" w:tplc="979012F0">
+      <w:start w:val="1"/>
+      <w:numFmt w:val="decimal"/>
+      <w:lvlText w:val="%4"/>
+      <w:lvlJc w:val="left"/>
+      <w:pPr>
+        <w:ind w:left="2520"/>
+      </w:pPr>
+      <w:rPr>
+        <w:rFonts w:ascii="Times New Roman" w:eastAsia="Times New Roman" w:hAnsi="Times New Roman" w:cs="Times New Roman"/>
+        <w:b w:val="0"/>
+        <w:i w:val="0"/>
+        <w:strike w:val="0"/>
+        <w:dstrike w:val="0"/>
+        <w:color w:val="000000"/>
+        <w:sz w:val="24"/>
+        <w:szCs w:val="24"/>
+        <w:u w:val="none" w:color="000000"/>
+        <w:bdr w:val="none" w:sz="0" w:space="0" w:color="auto"/>
+        <w:shd w:val="clear" w:color="auto" w:fill="auto"/>
+        <w:vertAlign w:val="baseline"/>
+      </w:rPr>
+    </w:lvl>
+    <w:lvl w:ilvl="4" w:tplc="FD766218">
+      <w:start w:val="1"/>
+      <w:numFmt w:val="lowerLetter"/>
+      <w:lvlText w:val="%5"/>
+      <w:lvlJc w:val="left"/>
+      <w:pPr>
+        <w:ind w:left="3240"/>
+      </w:pPr>
+      <w:rPr>
+        <w:rFonts w:ascii="Times New Roman" w:eastAsia="Times New Roman" w:hAnsi="Times New Roman" w:cs="Times New Roman"/>
+        <w:b w:val="0"/>
+        <w:i w:val="0"/>
+        <w:strike w:val="0"/>
+        <w:dstrike w:val="0"/>
+        <w:color w:val="000000"/>
+        <w:sz w:val="24"/>
+        <w:szCs w:val="24"/>
+        <w:u w:val="none" w:color="000000"/>
+        <w:bdr w:val="none" w:sz="0" w:space="0" w:color="auto"/>
+        <w:shd w:val="clear" w:color="auto" w:fill="auto"/>
+        <w:vertAlign w:val="baseline"/>
+      </w:rPr>
+    </w:lvl>
+    <w:lvl w:ilvl="5" w:tplc="C054E4B0">
+      <w:start w:val="1"/>
+      <w:numFmt w:val="lowerRoman"/>
+      <w:lvlText w:val="%6"/>
+      <w:lvlJc w:val="left"/>
+      <w:pPr>
+        <w:ind w:left="3960"/>
+      </w:pPr>
+      <w:rPr>
+        <w:rFonts w:ascii="Times New Roman" w:eastAsia="Times New Roman" w:hAnsi="Times New Roman" w:cs="Times New Roman"/>
+        <w:b w:val="0"/>
+        <w:i w:val="0"/>
+        <w:strike w:val="0"/>
+        <w:dstrike w:val="0"/>
+        <w:color w:val="000000"/>
+        <w:sz w:val="24"/>
+        <w:szCs w:val="24"/>
+        <w:u w:val="none" w:color="000000"/>
+        <w:bdr w:val="none" w:sz="0" w:space="0" w:color="auto"/>
+        <w:shd w:val="clear" w:color="auto" w:fill="auto"/>
+        <w:vertAlign w:val="baseline"/>
+      </w:rPr>
+    </w:lvl>
+    <w:lvl w:ilvl="6" w:tplc="CA8C0006">
+      <w:start w:val="1"/>
+      <w:numFmt w:val="decimal"/>
+      <w:lvlText w:val="%7"/>
+      <w:lvlJc w:val="left"/>
+      <w:pPr>
+        <w:ind w:left="4680"/>
+      </w:pPr>
+      <w:rPr>
+        <w:rFonts w:ascii="Times New Roman" w:eastAsia="Times New Roman" w:hAnsi="Times New Roman" w:cs="Times New Roman"/>
+        <w:b w:val="0"/>
+        <w:i w:val="0"/>
+        <w:strike w:val="0"/>
+        <w:dstrike w:val="0"/>
+        <w:color w:val="000000"/>
+        <w:sz w:val="24"/>
+        <w:szCs w:val="24"/>
+        <w:u w:val="none" w:color="000000"/>
+        <w:bdr w:val="none" w:sz="0" w:space="0" w:color="auto"/>
+        <w:shd w:val="clear" w:color="auto" w:fill="auto"/>
+        <w:vertAlign w:val="baseline"/>
+      </w:rPr>
+    </w:lvl>
+    <w:lvl w:ilvl="7" w:tplc="2AD247EE">
+      <w:start w:val="1"/>
+      <w:numFmt w:val="lowerLetter"/>
+      <w:lvlText w:val="%8"/>
+      <w:lvlJc w:val="left"/>
+      <w:pPr>
+        <w:ind w:left="5400"/>
+      </w:pPr>
+      <w:rPr>
+        <w:rFonts w:ascii="Times New Roman" w:eastAsia="Times New Roman" w:hAnsi="Times New Roman" w:cs="Times New Roman"/>
+        <w:b w:val="0"/>
+        <w:i w:val="0"/>
+        <w:strike w:val="0"/>
+        <w:dstrike w:val="0"/>
+        <w:color w:val="000000"/>
+        <w:sz w:val="24"/>
+        <w:szCs w:val="24"/>
+        <w:u w:val="none" w:color="000000"/>
+        <w:bdr w:val="none" w:sz="0" w:space="0" w:color="auto"/>
+        <w:shd w:val="clear" w:color="auto" w:fill="auto"/>
+        <w:vertAlign w:val="baseline"/>
+      </w:rPr>
+    </w:lvl>
+    <w:lvl w:ilvl="8" w:tplc="F3C463B6">
+      <w:start w:val="1"/>
+      <w:numFmt w:val="lowerRoman"/>
+      <w:lvlText w:val="%9"/>
+      <w:lvlJc w:val="left"/>
+      <w:pPr>
+        <w:ind w:left="6120"/>
+      </w:pPr>
+      <w:rPr>
+        <w:rFonts w:ascii="Times New Roman" w:eastAsia="Times New Roman" w:hAnsi="Times New Roman" w:cs="Times New Roman"/>
+        <w:b w:val="0"/>
+        <w:i w:val="0"/>
+        <w:strike w:val="0"/>
+        <w:dstrike w:val="0"/>
+        <w:color w:val="000000"/>
+        <w:sz w:val="24"/>
+        <w:szCs w:val="24"/>
+        <w:u w:val="none" w:color="000000"/>
+        <w:bdr w:val="none" w:sz="0" w:space="0" w:color="auto"/>
+        <w:shd w:val="clear" w:color="auto" w:fill="auto"/>
+        <w:vertAlign w:val="baseline"/>
+      </w:rPr>
+    </w:lvl>
+  </w:abstractNum>
+  <w:abstractNum w:abstractNumId="10" w15:restartNumberingAfterBreak="0">
     <w:nsid w:val="575F2D97"/>
     <w:multiLevelType w:val="hybridMultilevel"/>
     <w:tmpl w:val="4A5E53DC"/>
@@ -6422,7 +7412,219 @@
       </w:rPr>
     </w:lvl>
   </w:abstractNum>
-  <w:abstractNum w:abstractNumId="9" w15:restartNumberingAfterBreak="0">
+  <w:abstractNum w:abstractNumId="11" w15:restartNumberingAfterBreak="0">
+    <w:nsid w:val="581B5702"/>
+    <w:multiLevelType w:val="hybridMultilevel"/>
+    <w:tmpl w:val="3E70C806"/>
+    <w:lvl w:ilvl="0" w:tplc="4ACCCA84">
+      <w:start w:val="1"/>
+      <w:numFmt w:val="lowerLetter"/>
+      <w:lvlText w:val="%1)"/>
+      <w:lvlJc w:val="left"/>
+      <w:pPr>
+        <w:ind w:left="725"/>
+      </w:pPr>
+      <w:rPr>
+        <w:rFonts w:ascii="Times New Roman" w:eastAsia="Times New Roman" w:hAnsi="Times New Roman" w:cs="Times New Roman"/>
+        <w:b w:val="0"/>
+        <w:i w:val="0"/>
+        <w:strike w:val="0"/>
+        <w:dstrike w:val="0"/>
+        <w:color w:val="000000"/>
+        <w:sz w:val="24"/>
+        <w:szCs w:val="24"/>
+        <w:u w:val="none" w:color="000000"/>
+        <w:bdr w:val="none" w:sz="0" w:space="0" w:color="auto"/>
+        <w:shd w:val="clear" w:color="auto" w:fill="auto"/>
+        <w:vertAlign w:val="baseline"/>
+      </w:rPr>
+    </w:lvl>
+    <w:lvl w:ilvl="1" w:tplc="B26C70B4">
+      <w:start w:val="1"/>
+      <w:numFmt w:val="lowerLetter"/>
+      <w:lvlText w:val="%2"/>
+      <w:lvlJc w:val="left"/>
+      <w:pPr>
+        <w:ind w:left="1454"/>
+      </w:pPr>
+      <w:rPr>
+        <w:rFonts w:ascii="Times New Roman" w:eastAsia="Times New Roman" w:hAnsi="Times New Roman" w:cs="Times New Roman"/>
+        <w:b w:val="0"/>
+        <w:i w:val="0"/>
+        <w:strike w:val="0"/>
+        <w:dstrike w:val="0"/>
+        <w:color w:val="000000"/>
+        <w:sz w:val="24"/>
+        <w:szCs w:val="24"/>
+        <w:u w:val="none" w:color="000000"/>
+        <w:bdr w:val="none" w:sz="0" w:space="0" w:color="auto"/>
+        <w:shd w:val="clear" w:color="auto" w:fill="auto"/>
+        <w:vertAlign w:val="baseline"/>
+      </w:rPr>
+    </w:lvl>
+    <w:lvl w:ilvl="2" w:tplc="4946577E">
+      <w:start w:val="1"/>
+      <w:numFmt w:val="lowerRoman"/>
+      <w:lvlText w:val="%3"/>
+      <w:lvlJc w:val="left"/>
+      <w:pPr>
+        <w:ind w:left="2174"/>
+      </w:pPr>
+      <w:rPr>
+        <w:rFonts w:ascii="Times New Roman" w:eastAsia="Times New Roman" w:hAnsi="Times New Roman" w:cs="Times New Roman"/>
+        <w:b w:val="0"/>
+        <w:i w:val="0"/>
+        <w:strike w:val="0"/>
+        <w:dstrike w:val="0"/>
+        <w:color w:val="000000"/>
+        <w:sz w:val="24"/>
+        <w:szCs w:val="24"/>
+        <w:u w:val="none" w:color="000000"/>
+        <w:bdr w:val="none" w:sz="0" w:space="0" w:color="auto"/>
+        <w:shd w:val="clear" w:color="auto" w:fill="auto"/>
+        <w:vertAlign w:val="baseline"/>
+      </w:rPr>
+    </w:lvl>
+    <w:lvl w:ilvl="3" w:tplc="F1607964">
+      <w:start w:val="1"/>
+      <w:numFmt w:val="decimal"/>
+      <w:lvlText w:val="%4"/>
+      <w:lvlJc w:val="left"/>
+      <w:pPr>
+        <w:ind w:left="2894"/>
+      </w:pPr>
+      <w:rPr>
+        <w:rFonts w:ascii="Times New Roman" w:eastAsia="Times New Roman" w:hAnsi="Times New Roman" w:cs="Times New Roman"/>
+        <w:b w:val="0"/>
+        <w:i w:val="0"/>
+        <w:strike w:val="0"/>
+        <w:dstrike w:val="0"/>
+        <w:color w:val="000000"/>
+        <w:sz w:val="24"/>
+        <w:szCs w:val="24"/>
+        <w:u w:val="none" w:color="000000"/>
+        <w:bdr w:val="none" w:sz="0" w:space="0" w:color="auto"/>
+        <w:shd w:val="clear" w:color="auto" w:fill="auto"/>
+        <w:vertAlign w:val="baseline"/>
+      </w:rPr>
+    </w:lvl>
+    <w:lvl w:ilvl="4" w:tplc="92BCDF40">
+      <w:start w:val="1"/>
+      <w:numFmt w:val="lowerLetter"/>
+      <w:lvlText w:val="%5"/>
+      <w:lvlJc w:val="left"/>
+      <w:pPr>
+        <w:ind w:left="3614"/>
+      </w:pPr>
+      <w:rPr>
+        <w:rFonts w:ascii="Times New Roman" w:eastAsia="Times New Roman" w:hAnsi="Times New Roman" w:cs="Times New Roman"/>
+        <w:b w:val="0"/>
+        <w:i w:val="0"/>
+        <w:strike w:val="0"/>
+        <w:dstrike w:val="0"/>
+        <w:color w:val="000000"/>
+        <w:sz w:val="24"/>
+        <w:szCs w:val="24"/>
+        <w:u w:val="none" w:color="000000"/>
+        <w:bdr w:val="none" w:sz="0" w:space="0" w:color="auto"/>
+        <w:shd w:val="clear" w:color="auto" w:fill="auto"/>
+        <w:vertAlign w:val="baseline"/>
+      </w:rPr>
+    </w:lvl>
+    <w:lvl w:ilvl="5" w:tplc="55562B60">
+      <w:start w:val="1"/>
+      <w:numFmt w:val="lowerRoman"/>
+      <w:lvlText w:val="%6"/>
+      <w:lvlJc w:val="left"/>
+      <w:pPr>
+        <w:ind w:left="4334"/>
+      </w:pPr>
+      <w:rPr>
+        <w:rFonts w:ascii="Times New Roman" w:eastAsia="Times New Roman" w:hAnsi="Times New Roman" w:cs="Times New Roman"/>
+        <w:b w:val="0"/>
+        <w:i w:val="0"/>
+        <w:strike w:val="0"/>
+        <w:dstrike w:val="0"/>
+        <w:color w:val="000000"/>
+        <w:sz w:val="24"/>
+        <w:szCs w:val="24"/>
+        <w:u w:val="none" w:color="000000"/>
+        <w:bdr w:val="none" w:sz="0" w:space="0" w:color="auto"/>
+        <w:shd w:val="clear" w:color="auto" w:fill="auto"/>
+        <w:vertAlign w:val="baseline"/>
+      </w:rPr>
+    </w:lvl>
+    <w:lvl w:ilvl="6" w:tplc="676039AC">
+      <w:start w:val="1"/>
+      <w:numFmt w:val="decimal"/>
+      <w:lvlText w:val="%7"/>
+      <w:lvlJc w:val="left"/>
+      <w:pPr>
+        <w:ind w:left="5054"/>
+      </w:pPr>
+      <w:rPr>
+        <w:rFonts w:ascii="Times New Roman" w:eastAsia="Times New Roman" w:hAnsi="Times New Roman" w:cs="Times New Roman"/>
+        <w:b w:val="0"/>
+        <w:i w:val="0"/>
+        <w:strike w:val="0"/>
+        <w:dstrike w:val="0"/>
+        <w:color w:val="000000"/>
+        <w:sz w:val="24"/>
+        <w:szCs w:val="24"/>
+        <w:u w:val="none" w:color="000000"/>
+        <w:bdr w:val="none" w:sz="0" w:space="0" w:color="auto"/>
+        <w:shd w:val="clear" w:color="auto" w:fill="auto"/>
+        <w:vertAlign w:val="baseline"/>
+      </w:rPr>
+    </w:lvl>
+    <w:lvl w:ilvl="7" w:tplc="F7E0F6C2">
+      <w:start w:val="1"/>
+      <w:numFmt w:val="lowerLetter"/>
+      <w:lvlText w:val="%8"/>
+      <w:lvlJc w:val="left"/>
+      <w:pPr>
+        <w:ind w:left="5774"/>
+      </w:pPr>
+      <w:rPr>
+        <w:rFonts w:ascii="Times New Roman" w:eastAsia="Times New Roman" w:hAnsi="Times New Roman" w:cs="Times New Roman"/>
+        <w:b w:val="0"/>
+        <w:i w:val="0"/>
+        <w:strike w:val="0"/>
+        <w:dstrike w:val="0"/>
+        <w:color w:val="000000"/>
+        <w:sz w:val="24"/>
+        <w:szCs w:val="24"/>
+        <w:u w:val="none" w:color="000000"/>
+        <w:bdr w:val="none" w:sz="0" w:space="0" w:color="auto"/>
+        <w:shd w:val="clear" w:color="auto" w:fill="auto"/>
+        <w:vertAlign w:val="baseline"/>
+      </w:rPr>
+    </w:lvl>
+    <w:lvl w:ilvl="8" w:tplc="FA5C1F52">
+      <w:start w:val="1"/>
+      <w:numFmt w:val="lowerRoman"/>
+      <w:lvlText w:val="%9"/>
+      <w:lvlJc w:val="left"/>
+      <w:pPr>
+        <w:ind w:left="6494"/>
+      </w:pPr>
+      <w:rPr>
+        <w:rFonts w:ascii="Times New Roman" w:eastAsia="Times New Roman" w:hAnsi="Times New Roman" w:cs="Times New Roman"/>
+        <w:b w:val="0"/>
+        <w:i w:val="0"/>
+        <w:strike w:val="0"/>
+        <w:dstrike w:val="0"/>
+        <w:color w:val="000000"/>
+        <w:sz w:val="24"/>
+        <w:szCs w:val="24"/>
+        <w:u w:val="none" w:color="000000"/>
+        <w:bdr w:val="none" w:sz="0" w:space="0" w:color="auto"/>
+        <w:shd w:val="clear" w:color="auto" w:fill="auto"/>
+        <w:vertAlign w:val="baseline"/>
+      </w:rPr>
+    </w:lvl>
+  </w:abstractNum>
+  <w:abstractNum w:abstractNumId="12" w15:restartNumberingAfterBreak="0">
     <w:nsid w:val="6D0244FC"/>
     <w:multiLevelType w:val="hybridMultilevel"/>
     <w:tmpl w:val="89BA30C0"/>
@@ -6634,7 +7836,7 @@
       </w:rPr>
     </w:lvl>
   </w:abstractNum>
-  <w:abstractNum w:abstractNumId="10" w15:restartNumberingAfterBreak="0">
+  <w:abstractNum w:abstractNumId="13" w15:restartNumberingAfterBreak="0">
     <w:nsid w:val="73554F80"/>
     <w:multiLevelType w:val="hybridMultilevel"/>
     <w:tmpl w:val="4C3AE090"/>
@@ -6846,7 +8048,7 @@
       </w:rPr>
     </w:lvl>
   </w:abstractNum>
-  <w:abstractNum w:abstractNumId="11" w15:restartNumberingAfterBreak="0">
+  <w:abstractNum w:abstractNumId="14" w15:restartNumberingAfterBreak="0">
     <w:nsid w:val="7FF106A6"/>
     <w:multiLevelType w:val="hybridMultilevel"/>
     <w:tmpl w:val="58565F74"/>
@@ -7065,10 +8267,10 @@
     <w:abstractNumId w:val="6"/>
   </w:num>
   <w:num w:numId="3">
-    <w:abstractNumId w:val="10"/>
+    <w:abstractNumId w:val="13"/>
   </w:num>
   <w:num w:numId="4">
-    <w:abstractNumId w:val="9"/>
+    <w:abstractNumId w:val="12"/>
   </w:num>
   <w:num w:numId="5">
     <w:abstractNumId w:val="3"/>
@@ -7077,7 +8279,7 @@
     <w:abstractNumId w:val="5"/>
   </w:num>
   <w:num w:numId="7">
-    <w:abstractNumId w:val="11"/>
+    <w:abstractNumId w:val="14"/>
   </w:num>
   <w:num w:numId="8">
     <w:abstractNumId w:val="4"/>
@@ -7092,7 +8294,16 @@
     <w:abstractNumId w:val="0"/>
   </w:num>
   <w:num w:numId="12">
+    <w:abstractNumId w:val="10"/>
+  </w:num>
+  <w:num w:numId="13">
+    <w:abstractNumId w:val="9"/>
+  </w:num>
+  <w:num w:numId="14">
     <w:abstractNumId w:val="8"/>
+  </w:num>
+  <w:num w:numId="15">
+    <w:abstractNumId w:val="11"/>
   </w:num>
 </w:numbering>
 </file>

</xml_diff>